<commit_message>
before Big Data specialization
</commit_message>
<xml_diff>
--- a/Niranjan Madhavan D Resume.docx
+++ b/Niranjan Madhavan D Resume.docx
@@ -602,7 +602,17 @@
           <w:sz w:val="20"/>
           <w:szCs w:val="20"/>
         </w:rPr>
-        <w:t xml:space="preserve">    </w:t>
+        <w:t xml:space="preserve">   </w:t>
+      </w:r>
+      <w:r>
+        <w:rPr>
+          <w:rFonts w:ascii="Times New Roman" w:hAnsi="Times New Roman" w:cs="Times New Roman"/>
+          <w:b/>
+          <w:bCs/>
+          <w:sz w:val="20"/>
+          <w:szCs w:val="20"/>
+        </w:rPr>
+        <w:t xml:space="preserve"> </w:t>
       </w:r>
       <w:r>
         <w:rPr>
@@ -716,7 +726,7 @@
           <w:sz w:val="20"/>
           <w:szCs w:val="20"/>
         </w:rPr>
-        <w:tab/>
+        <w:t xml:space="preserve">       </w:t>
       </w:r>
       <w:r>
         <w:rPr>
@@ -744,15 +754,7 @@
           <w:sz w:val="20"/>
           <w:szCs w:val="20"/>
         </w:rPr>
-        <w:t>O</w:t>
-      </w:r>
-      <w:r>
-        <w:rPr>
-          <w:rFonts w:ascii="Times New Roman" w:hAnsi="Times New Roman" w:cs="Times New Roman"/>
-          <w:sz w:val="20"/>
-          <w:szCs w:val="20"/>
-        </w:rPr>
-        <w:t>ct</w:t>
+        <w:t>Aug</w:t>
       </w:r>
       <w:r>
         <w:rPr>
@@ -1401,7 +1403,6 @@
         </w:rPr>
         <w:tab/>
       </w:r>
-      <w:proofErr w:type="gramStart"/>
       <w:r>
         <w:rPr>
           <w:rFonts w:ascii="Times New Roman" w:hAnsi="Times New Roman" w:cs="Times New Roman"/>
@@ -1417,16 +1418,7 @@
           <w:sz w:val="20"/>
           <w:szCs w:val="20"/>
         </w:rPr>
-        <w:t>May</w:t>
-      </w:r>
-      <w:proofErr w:type="gramEnd"/>
-      <w:r>
-        <w:rPr>
-          <w:rFonts w:ascii="Times New Roman" w:hAnsi="Times New Roman" w:cs="Times New Roman"/>
-          <w:sz w:val="20"/>
-          <w:szCs w:val="20"/>
-        </w:rPr>
-        <w:t xml:space="preserve"> 2014</w:t>
+        <w:t>May 2014</w:t>
       </w:r>
     </w:p>
     <w:p>
@@ -1752,7 +1744,23 @@
           <w:sz w:val="20"/>
           <w:szCs w:val="20"/>
         </w:rPr>
-        <w:t xml:space="preserve"> Grafana, Postman/APIs, Git, Docker/Containers, Kubernetes,</w:t>
+        <w:t xml:space="preserve"> Grafana, Postman/APIs, Git, </w:t>
+      </w:r>
+      <w:r>
+        <w:rPr>
+          <w:rFonts w:ascii="Times New Roman" w:hAnsi="Times New Roman" w:cs="Times New Roman"/>
+          <w:sz w:val="20"/>
+          <w:szCs w:val="20"/>
+        </w:rPr>
+        <w:t xml:space="preserve">Unix, </w:t>
+      </w:r>
+      <w:r>
+        <w:rPr>
+          <w:rFonts w:ascii="Times New Roman" w:hAnsi="Times New Roman" w:cs="Times New Roman"/>
+          <w:sz w:val="20"/>
+          <w:szCs w:val="20"/>
+        </w:rPr>
+        <w:t>Docker/Containers, Kubernetes,</w:t>
       </w:r>
       <w:r>
         <w:rPr>
@@ -2963,6 +2971,16 @@
         </w:rPr>
         <w:t>s</w:t>
       </w:r>
+      <w:r>
+        <w:rPr>
+          <w:b w:val="0"/>
+          <w:bCs w:val="0"/>
+          <w:iCs/>
+          <w:sz w:val="20"/>
+          <w:szCs w:val="22"/>
+        </w:rPr>
+        <w:t>.</w:t>
+      </w:r>
     </w:p>
     <w:p>
       <w:pPr>
@@ -3257,7 +3275,7 @@
           <w:b w:val="0"/>
           <w:sz w:val="20"/>
         </w:rPr>
-        <w:tab/>
+        <w:t>-Security</w:t>
       </w:r>
       <w:r>
         <w:rPr>
@@ -5065,6 +5083,14 @@
           <w:szCs w:val="20"/>
         </w:rPr>
         <w:t>ISTE</w:t>
+      </w:r>
+      <w:r>
+        <w:rPr>
+          <w:b w:val="0"/>
+          <w:sz w:val="20"/>
+          <w:szCs w:val="20"/>
+        </w:rPr>
+        <w:t>.</w:t>
       </w:r>
     </w:p>
     <w:p>

</xml_diff>

<commit_message>
after Big Data Specialization
</commit_message>
<xml_diff>
--- a/Niranjan Madhavan D Resume.docx
+++ b/Niranjan Madhavan D Resume.docx
@@ -3097,158 +3097,15 @@
       <w:pPr>
         <w:pStyle w:val="Heading3"/>
         <w:spacing w:before="0" w:beforeAutospacing="0" w:after="0" w:afterAutospacing="0" w:line="228" w:lineRule="auto"/>
-        <w:jc w:val="both"/>
-        <w:rPr>
-          <w:rStyle w:val="HTMLCite"/>
-          <w:b w:val="0"/>
-          <w:bCs w:val="0"/>
-          <w:i w:val="0"/>
+        <w:ind w:left="720"/>
+        <w:rPr>
+          <w:rStyle w:val="HTMLCite"/>
+          <w:b w:val="0"/>
+          <w:bCs w:val="0"/>
+          <w:iCs w:val="0"/>
           <w:sz w:val="22"/>
         </w:rPr>
       </w:pPr>
-      <w:r>
-        <w:rPr>
-          <w:rStyle w:val="HTMLCite"/>
-          <w:i w:val="0"/>
-          <w:sz w:val="20"/>
-          <w:szCs w:val="22"/>
-        </w:rPr>
-        <w:t>Research Assistant -</w:t>
-      </w:r>
-      <w:r>
-        <w:rPr>
-          <w:rStyle w:val="HTMLCite"/>
-          <w:i w:val="0"/>
-          <w:sz w:val="20"/>
-          <w:szCs w:val="22"/>
-        </w:rPr>
-        <w:t xml:space="preserve"> </w:t>
-      </w:r>
-      <w:r>
-        <w:rPr>
-          <w:iCs/>
-          <w:sz w:val="20"/>
-          <w:szCs w:val="22"/>
-        </w:rPr>
-        <w:t>Dep</w:t>
-      </w:r>
-      <w:r>
-        <w:rPr>
-          <w:iCs/>
-          <w:sz w:val="20"/>
-          <w:szCs w:val="22"/>
-        </w:rPr>
-        <w:t>artment</w:t>
-      </w:r>
-      <w:r>
-        <w:rPr>
-          <w:iCs/>
-          <w:sz w:val="20"/>
-          <w:szCs w:val="22"/>
-        </w:rPr>
-        <w:t xml:space="preserve"> of ICT, </w:t>
-      </w:r>
-      <w:proofErr w:type="gramStart"/>
-      <w:r>
-        <w:rPr>
-          <w:iCs/>
-          <w:sz w:val="20"/>
-          <w:szCs w:val="22"/>
-        </w:rPr>
-        <w:t>MIT</w:t>
-      </w:r>
-      <w:r>
-        <w:rPr>
-          <w:iCs/>
-          <w:sz w:val="22"/>
-        </w:rPr>
-        <w:t xml:space="preserve">  </w:t>
-      </w:r>
-      <w:r>
-        <w:rPr>
-          <w:b w:val="0"/>
-          <w:bCs w:val="0"/>
-          <w:iCs/>
-          <w:sz w:val="22"/>
-        </w:rPr>
-        <w:tab/>
-      </w:r>
-      <w:proofErr w:type="gramEnd"/>
-      <w:r>
-        <w:rPr>
-          <w:b w:val="0"/>
-          <w:bCs w:val="0"/>
-          <w:iCs/>
-          <w:sz w:val="22"/>
-        </w:rPr>
-        <w:t xml:space="preserve">        </w:t>
-      </w:r>
-      <w:r>
-        <w:rPr>
-          <w:b w:val="0"/>
-          <w:bCs w:val="0"/>
-          <w:iCs/>
-          <w:sz w:val="22"/>
-        </w:rPr>
-        <w:tab/>
-        <w:t xml:space="preserve">       </w:t>
-      </w:r>
-      <w:r>
-        <w:rPr>
-          <w:b w:val="0"/>
-          <w:bCs w:val="0"/>
-          <w:iCs/>
-          <w:sz w:val="22"/>
-        </w:rPr>
-        <w:t xml:space="preserve">        </w:t>
-      </w:r>
-      <w:r>
-        <w:rPr>
-          <w:b w:val="0"/>
-          <w:bCs w:val="0"/>
-          <w:iCs/>
-          <w:sz w:val="22"/>
-        </w:rPr>
-        <w:tab/>
-      </w:r>
-      <w:r>
-        <w:rPr>
-          <w:b w:val="0"/>
-          <w:bCs w:val="0"/>
-          <w:iCs/>
-          <w:sz w:val="22"/>
-        </w:rPr>
-        <w:tab/>
-      </w:r>
-      <w:r>
-        <w:rPr>
-          <w:b w:val="0"/>
-          <w:bCs w:val="0"/>
-          <w:iCs/>
-          <w:sz w:val="22"/>
-        </w:rPr>
-        <w:tab/>
-      </w:r>
-      <w:r>
-        <w:rPr>
-          <w:b w:val="0"/>
-          <w:bCs w:val="0"/>
-          <w:iCs/>
-          <w:sz w:val="22"/>
-        </w:rPr>
-        <w:tab/>
-        <w:t xml:space="preserve">       </w:t>
-      </w:r>
-      <w:r>
-        <w:rPr>
-          <w:b w:val="0"/>
-          <w:bCs w:val="0"/>
-          <w:iCs/>
-          <w:sz w:val="20"/>
-          <w:szCs w:val="22"/>
-        </w:rPr>
-        <w:t>Manipal, India</w:t>
-      </w:r>
     </w:p>
     <w:p>
       <w:pPr>
@@ -3256,9 +3113,166 @@
         <w:spacing w:before="0" w:beforeAutospacing="0" w:after="0" w:afterAutospacing="0" w:line="228" w:lineRule="auto"/>
         <w:jc w:val="both"/>
         <w:rPr>
-          <w:b w:val="0"/>
+          <w:rStyle w:val="HTMLCite"/>
+          <w:b w:val="0"/>
+          <w:bCs w:val="0"/>
+          <w:i w:val="0"/>
+          <w:sz w:val="22"/>
+        </w:rPr>
+      </w:pPr>
+      <w:r>
+        <w:rPr>
+          <w:rStyle w:val="HTMLCite"/>
+          <w:i w:val="0"/>
+          <w:sz w:val="20"/>
+          <w:szCs w:val="22"/>
+        </w:rPr>
+        <w:t>Research Assistant -</w:t>
+      </w:r>
+      <w:r>
+        <w:rPr>
+          <w:rStyle w:val="HTMLCite"/>
+          <w:i w:val="0"/>
+          <w:sz w:val="20"/>
+          <w:szCs w:val="22"/>
+        </w:rPr>
+        <w:t xml:space="preserve"> </w:t>
+      </w:r>
+      <w:r>
+        <w:rPr>
           <w:iCs/>
           <w:sz w:val="20"/>
+          <w:szCs w:val="22"/>
+        </w:rPr>
+        <w:t>Dep</w:t>
+      </w:r>
+      <w:r>
+        <w:rPr>
+          <w:iCs/>
+          <w:sz w:val="20"/>
+          <w:szCs w:val="22"/>
+        </w:rPr>
+        <w:t>artment</w:t>
+      </w:r>
+      <w:r>
+        <w:rPr>
+          <w:iCs/>
+          <w:sz w:val="20"/>
+          <w:szCs w:val="22"/>
+        </w:rPr>
+        <w:t xml:space="preserve"> of ICT, </w:t>
+      </w:r>
+      <w:proofErr w:type="gramStart"/>
+      <w:r>
+        <w:rPr>
+          <w:iCs/>
+          <w:sz w:val="20"/>
+          <w:szCs w:val="22"/>
+        </w:rPr>
+        <w:t>MIT</w:t>
+      </w:r>
+      <w:r>
+        <w:rPr>
+          <w:iCs/>
+          <w:sz w:val="22"/>
+        </w:rPr>
+        <w:t xml:space="preserve">  </w:t>
+      </w:r>
+      <w:r>
+        <w:rPr>
+          <w:b w:val="0"/>
+          <w:bCs w:val="0"/>
+          <w:iCs/>
+          <w:sz w:val="22"/>
+        </w:rPr>
+        <w:tab/>
+      </w:r>
+      <w:proofErr w:type="gramEnd"/>
+      <w:r>
+        <w:rPr>
+          <w:b w:val="0"/>
+          <w:bCs w:val="0"/>
+          <w:iCs/>
+          <w:sz w:val="22"/>
+        </w:rPr>
+        <w:t xml:space="preserve">        </w:t>
+      </w:r>
+      <w:r>
+        <w:rPr>
+          <w:b w:val="0"/>
+          <w:bCs w:val="0"/>
+          <w:iCs/>
+          <w:sz w:val="22"/>
+        </w:rPr>
+        <w:tab/>
+        <w:t xml:space="preserve">       </w:t>
+      </w:r>
+      <w:r>
+        <w:rPr>
+          <w:b w:val="0"/>
+          <w:bCs w:val="0"/>
+          <w:iCs/>
+          <w:sz w:val="22"/>
+        </w:rPr>
+        <w:t xml:space="preserve">        </w:t>
+      </w:r>
+      <w:r>
+        <w:rPr>
+          <w:b w:val="0"/>
+          <w:bCs w:val="0"/>
+          <w:iCs/>
+          <w:sz w:val="22"/>
+        </w:rPr>
+        <w:tab/>
+      </w:r>
+      <w:r>
+        <w:rPr>
+          <w:b w:val="0"/>
+          <w:bCs w:val="0"/>
+          <w:iCs/>
+          <w:sz w:val="22"/>
+        </w:rPr>
+        <w:tab/>
+      </w:r>
+      <w:r>
+        <w:rPr>
+          <w:b w:val="0"/>
+          <w:bCs w:val="0"/>
+          <w:iCs/>
+          <w:sz w:val="22"/>
+        </w:rPr>
+        <w:tab/>
+      </w:r>
+      <w:r>
+        <w:rPr>
+          <w:b w:val="0"/>
+          <w:bCs w:val="0"/>
+          <w:iCs/>
+          <w:sz w:val="22"/>
+        </w:rPr>
+        <w:tab/>
+        <w:t xml:space="preserve">       </w:t>
+      </w:r>
+      <w:r>
+        <w:rPr>
+          <w:b w:val="0"/>
+          <w:bCs w:val="0"/>
+          <w:iCs/>
+          <w:sz w:val="20"/>
+          <w:szCs w:val="22"/>
+        </w:rPr>
+        <w:t>Manipal, India</w:t>
+      </w:r>
+    </w:p>
+    <w:p>
+      <w:pPr>
+        <w:pStyle w:val="Heading3"/>
+        <w:spacing w:before="0" w:beforeAutospacing="0" w:after="0" w:afterAutospacing="0" w:line="228" w:lineRule="auto"/>
+        <w:jc w:val="both"/>
+        <w:rPr>
+          <w:b w:val="0"/>
+          <w:iCs/>
+          <w:sz w:val="20"/>
         </w:rPr>
       </w:pPr>
       <w:r>
@@ -3275,7 +3289,15 @@
           <w:b w:val="0"/>
           <w:sz w:val="20"/>
         </w:rPr>
-        <w:t>-Security</w:t>
+        <w:t>-</w:t>
+      </w:r>
+      <w:r>
+        <w:rPr>
+          <w:rStyle w:val="HTMLCite"/>
+          <w:b w:val="0"/>
+          <w:sz w:val="20"/>
+        </w:rPr>
+        <w:t>Security</w:t>
       </w:r>
       <w:r>
         <w:rPr>
@@ -3541,6 +3563,19 @@
       <w:pPr>
         <w:pStyle w:val="Heading3"/>
         <w:spacing w:before="0" w:beforeAutospacing="0" w:after="0" w:afterAutospacing="0" w:line="228" w:lineRule="auto"/>
+        <w:ind w:left="720"/>
+        <w:rPr>
+          <w:b w:val="0"/>
+          <w:i/>
+          <w:iCs/>
+          <w:sz w:val="20"/>
+        </w:rPr>
+      </w:pPr>
+    </w:p>
+    <w:p>
+      <w:pPr>
+        <w:pStyle w:val="Heading3"/>
+        <w:spacing w:before="0" w:beforeAutospacing="0" w:after="0" w:afterAutospacing="0" w:line="228" w:lineRule="auto"/>
         <w:jc w:val="both"/>
         <w:rPr>
           <w:rStyle w:val="HTMLCite"/>
@@ -3973,6 +4008,19 @@
         </w:rPr>
         <w:t>.</w:t>
       </w:r>
+    </w:p>
+    <w:p>
+      <w:pPr>
+        <w:pStyle w:val="Heading3"/>
+        <w:spacing w:before="0" w:beforeAutospacing="0" w:after="0" w:afterAutospacing="0" w:line="228" w:lineRule="auto"/>
+        <w:ind w:left="720"/>
+        <w:rPr>
+          <w:rStyle w:val="HTMLCite"/>
+          <w:b w:val="0"/>
+          <w:i w:val="0"/>
+          <w:sz w:val="20"/>
+        </w:rPr>
+      </w:pPr>
     </w:p>
     <w:p>
       <w:pPr>
@@ -4214,7 +4262,6 @@
         </w:numPr>
         <w:spacing w:before="0" w:beforeAutospacing="0" w:after="0" w:afterAutospacing="0" w:line="228" w:lineRule="auto"/>
         <w:rPr>
-          <w:rStyle w:val="Hyperlink"/>
           <w:b w:val="0"/>
           <w:i/>
           <w:iCs/>
@@ -4223,6 +4270,35 @@
         </w:rPr>
       </w:pPr>
       <w:hyperlink r:id="rId14" w:history="1">
+        <w:r>
+          <w:rPr>
+            <w:rStyle w:val="Hyperlink"/>
+            <w:b w:val="0"/>
+            <w:sz w:val="20"/>
+            <w:szCs w:val="20"/>
+          </w:rPr>
+          <w:t>Big Data Specialization</w:t>
+        </w:r>
+      </w:hyperlink>
+    </w:p>
+    <w:p>
+      <w:pPr>
+        <w:pStyle w:val="Heading3"/>
+        <w:numPr>
+          <w:ilvl w:val="0"/>
+          <w:numId w:val="16"/>
+        </w:numPr>
+        <w:spacing w:before="0" w:beforeAutospacing="0" w:after="0" w:afterAutospacing="0" w:line="228" w:lineRule="auto"/>
+        <w:rPr>
+          <w:rStyle w:val="Hyperlink"/>
+          <w:b w:val="0"/>
+          <w:i/>
+          <w:iCs/>
+          <w:sz w:val="20"/>
+          <w:szCs w:val="20"/>
+        </w:rPr>
+      </w:pPr>
+      <w:hyperlink r:id="rId15" w:history="1">
         <w:r>
           <w:rPr>
             <w:rStyle w:val="Hyperlink"/>
@@ -4250,7 +4326,7 @@
           <w:szCs w:val="20"/>
         </w:rPr>
       </w:pPr>
-      <w:hyperlink r:id="rId15" w:history="1">
+      <w:hyperlink r:id="rId16" w:history="1">
         <w:r>
           <w:rPr>
             <w:rStyle w:val="Hyperlink"/>
@@ -4275,165 +4351,6 @@
     </w:p>
     <w:p>
       <w:pPr>
-        <w:pStyle w:val="ListParagraph"/>
-        <w:numPr>
-          <w:ilvl w:val="0"/>
-          <w:numId w:val="16"/>
-        </w:numPr>
-        <w:shd w:val="clear" w:color="auto" w:fill="FFFFFF"/>
-        <w:spacing w:after="0" w:line="228" w:lineRule="auto"/>
-        <w:rPr>
-          <w:rStyle w:val="Hyperlink"/>
-          <w:rFonts w:ascii="Times New Roman" w:eastAsia="Times New Roman" w:hAnsi="Times New Roman" w:cs="Times New Roman"/>
-          <w:color w:val="373A3C"/>
-          <w:sz w:val="20"/>
-          <w:szCs w:val="20"/>
-          <w:lang w:val="en-IN" w:eastAsia="en-IN"/>
-        </w:rPr>
-      </w:pPr>
-      <w:hyperlink r:id="rId16" w:history="1">
-        <w:r>
-          <w:rPr>
-            <w:rStyle w:val="Hyperlink"/>
-            <w:rFonts w:ascii="Times New Roman" w:eastAsia="Times New Roman" w:hAnsi="Times New Roman" w:cs="Times New Roman"/>
-            <w:sz w:val="20"/>
-            <w:szCs w:val="20"/>
-            <w:lang w:val="en-IN" w:eastAsia="en-IN"/>
-          </w:rPr>
-          <w:t>Graph Analytics with Big Data by University of California San Diego</w:t>
-        </w:r>
-      </w:hyperlink>
-    </w:p>
-    <w:p>
-      <w:pPr>
-        <w:pStyle w:val="ListParagraph"/>
-        <w:numPr>
-          <w:ilvl w:val="0"/>
-          <w:numId w:val="16"/>
-        </w:numPr>
-        <w:shd w:val="clear" w:color="auto" w:fill="FFFFFF"/>
-        <w:spacing w:after="0" w:line="228" w:lineRule="auto"/>
-        <w:rPr>
-          <w:rStyle w:val="Hyperlink"/>
-          <w:rFonts w:ascii="Times New Roman" w:eastAsia="Times New Roman" w:hAnsi="Times New Roman" w:cs="Times New Roman"/>
-          <w:color w:val="373A3C"/>
-          <w:sz w:val="20"/>
-          <w:szCs w:val="20"/>
-          <w:lang w:val="en-IN" w:eastAsia="en-IN"/>
-        </w:rPr>
-      </w:pPr>
-      <w:hyperlink r:id="rId17" w:history="1">
-        <w:r>
-          <w:rPr>
-            <w:rStyle w:val="Hyperlink"/>
-            <w:rFonts w:ascii="Times New Roman" w:eastAsia="Times New Roman" w:hAnsi="Times New Roman" w:cs="Times New Roman"/>
-            <w:sz w:val="20"/>
-            <w:szCs w:val="20"/>
-            <w:lang w:val="en-IN" w:eastAsia="en-IN"/>
-          </w:rPr>
-          <w:t>Machine Learning with Big Data by University of California San Diego</w:t>
-        </w:r>
-      </w:hyperlink>
-    </w:p>
-    <w:p>
-      <w:pPr>
-        <w:pStyle w:val="Heading3"/>
-        <w:numPr>
-          <w:ilvl w:val="0"/>
-          <w:numId w:val="15"/>
-        </w:numPr>
-        <w:spacing w:before="0" w:beforeAutospacing="0" w:after="0" w:afterAutospacing="0" w:line="228" w:lineRule="auto"/>
-        <w:rPr>
-          <w:rStyle w:val="Hyperlink"/>
-          <w:b w:val="0"/>
-          <w:iCs/>
-          <w:sz w:val="22"/>
-        </w:rPr>
-      </w:pPr>
-      <w:hyperlink r:id="rId18" w:history="1">
-        <w:r>
-          <w:rPr>
-            <w:rStyle w:val="Hyperlink"/>
-            <w:b w:val="0"/>
-            <w:iCs/>
-            <w:sz w:val="20"/>
-            <w:szCs w:val="20"/>
-          </w:rPr>
-          <w:t>Big Data Integration and Processing</w:t>
-        </w:r>
-        <w:r>
-          <w:rPr>
-            <w:rStyle w:val="Hyperlink"/>
-            <w:b w:val="0"/>
-            <w:iCs/>
-            <w:sz w:val="20"/>
-            <w:szCs w:val="20"/>
-          </w:rPr>
-          <w:t xml:space="preserve"> by University of California San Diego</w:t>
-        </w:r>
-      </w:hyperlink>
-    </w:p>
-    <w:p>
-      <w:pPr>
-        <w:pStyle w:val="Heading3"/>
-        <w:numPr>
-          <w:ilvl w:val="0"/>
-          <w:numId w:val="15"/>
-        </w:numPr>
-        <w:spacing w:before="0" w:beforeAutospacing="0" w:after="0" w:afterAutospacing="0" w:line="228" w:lineRule="auto"/>
-        <w:rPr>
-          <w:rStyle w:val="Hyperlink"/>
-          <w:b w:val="0"/>
-          <w:iCs/>
-          <w:sz w:val="20"/>
-          <w:szCs w:val="20"/>
-        </w:rPr>
-      </w:pPr>
-      <w:hyperlink r:id="rId19" w:history="1">
-        <w:r>
-          <w:rPr>
-            <w:rStyle w:val="Hyperlink"/>
-            <w:b w:val="0"/>
-            <w:iCs/>
-            <w:sz w:val="20"/>
-            <w:szCs w:val="20"/>
-          </w:rPr>
-          <w:t>Big Data Modeling and Management Systems by University of California San Diego</w:t>
-        </w:r>
-      </w:hyperlink>
-    </w:p>
-    <w:p>
-      <w:pPr>
-        <w:pStyle w:val="Heading3"/>
-        <w:numPr>
-          <w:ilvl w:val="0"/>
-          <w:numId w:val="15"/>
-        </w:numPr>
-        <w:spacing w:before="0" w:beforeAutospacing="0" w:after="0" w:afterAutospacing="0" w:line="228" w:lineRule="auto"/>
-        <w:rPr>
-          <w:rStyle w:val="Hyperlink"/>
-          <w:b w:val="0"/>
-          <w:i/>
-          <w:iCs/>
-          <w:sz w:val="20"/>
-          <w:szCs w:val="20"/>
-        </w:rPr>
-      </w:pPr>
-      <w:hyperlink r:id="rId20" w:history="1">
-        <w:r>
-          <w:rPr>
-            <w:rStyle w:val="Hyperlink"/>
-            <w:b w:val="0"/>
-            <w:sz w:val="20"/>
-            <w:szCs w:val="20"/>
-            <w:shd w:val="clear" w:color="auto" w:fill="FFFFFF"/>
-          </w:rPr>
-          <w:t>Introduction to Big Data by University of California San Diego</w:t>
-        </w:r>
-      </w:hyperlink>
-    </w:p>
-    <w:p>
-      <w:pPr>
         <w:pStyle w:val="Heading3"/>
         <w:numPr>
           <w:ilvl w:val="0"/>
@@ -4448,7 +4365,7 @@
           <w:szCs w:val="20"/>
         </w:rPr>
       </w:pPr>
-      <w:hyperlink r:id="rId21" w:history="1">
+      <w:hyperlink r:id="rId17" w:history="1">
         <w:r>
           <w:rPr>
             <w:rStyle w:val="Hyperlink"/>
@@ -4460,6 +4377,20 @@
           <w:t>Beginning Machine Learning with TensorFlow.js by Infinite Red, Inc.</w:t>
         </w:r>
       </w:hyperlink>
+    </w:p>
+    <w:p>
+      <w:pPr>
+        <w:pStyle w:val="Heading3"/>
+        <w:spacing w:before="0" w:beforeAutospacing="0" w:after="0" w:afterAutospacing="0" w:line="228" w:lineRule="auto"/>
+        <w:ind w:left="720"/>
+        <w:rPr>
+          <w:rStyle w:val="Hyperlink"/>
+          <w:b w:val="0"/>
+          <w:iCs/>
+          <w:sz w:val="20"/>
+          <w:szCs w:val="20"/>
+        </w:rPr>
+      </w:pPr>
     </w:p>
     <w:p>
       <w:pPr>

</xml_diff>